<commit_message>
fix all req, todo fix unresponsive js
</commit_message>
<xml_diff>
--- a/web/download/KWITANSI-1988-198009242011011006.docx
+++ b/web/download/KWITANSI-1988-198009242011011006.docx
@@ -512,7 +512,7 @@
                 <w:rFonts w:ascii="Arial" w:hAnsi="Arial"/>
                 <w:lang w:val="id-ID"/>
               </w:rPr>
-              <w:t>200,-</w:t>
+              <w:t>2.000,-</w:t>
             </w:r>
           </w:p>
         </w:tc>
@@ -639,7 +639,7 @@
               <w:rPr>
                 <w:rFonts w:ascii="Arial" w:hAnsi="Arial"/>
               </w:rPr>
-              <w:t xml:space="preserve"> 100,-</w:t>
+              <w:t xml:space="preserve"> 1.000,-</w:t>
             </w:r>
             <w:r>
               <w:rPr>
@@ -697,7 +697,7 @@
                 <w:rFonts w:ascii="Arial" w:hAnsi="Arial"/>
                 <w:lang w:val="id-ID"/>
               </w:rPr>
-              <w:t>300,-</w:t>
+              <w:t>3.000,-</w:t>
             </w:r>
           </w:p>
           <w:p>
@@ -767,6 +767,58 @@
               </w:rPr>
               <w:t>Biaya Penginapan</w:t>
             </w:r>
+            <w:r>
+              <w:rPr>
+                <w:rFonts w:ascii="Arial" w:hAnsi="Arial"/>
+              </w:rPr>
+              <w:t xml:space="preserve"> (</w:t>
+            </w:r>
+            <w:r>
+              <w:rPr>
+                <w:rFonts w:ascii="Arial" w:hAnsi="Arial"/>
+              </w:rPr>
+              <w:t>3</w:t>
+            </w:r>
+            <w:r>
+              <w:rPr>
+                <w:rFonts w:ascii="Arial" w:hAnsi="Arial"/>
+              </w:rPr>
+              <w:t xml:space="preserve"> </w:t>
+            </w:r>
+            <w:proofErr w:type="spellStart"/>
+            <w:r>
+              <w:rPr>
+                <w:rFonts w:ascii="Arial" w:hAnsi="Arial"/>
+              </w:rPr>
+              <w:t>hari</w:t>
+            </w:r>
+            <w:proofErr w:type="spellEnd"/>
+            <w:r>
+              <w:rPr>
+                <w:rFonts w:ascii="Arial" w:hAnsi="Arial"/>
+              </w:rPr>
+              <w:t xml:space="preserve"> x </w:t>
+            </w:r>
+            <w:proofErr w:type="spellStart"/>
+            <w:r>
+              <w:rPr>
+                <w:rFonts w:ascii="Arial" w:hAnsi="Arial"/>
+              </w:rPr>
+              <w:t>Rp</w:t>
+            </w:r>
+            <w:proofErr w:type="spellEnd"/>
+            <w:r>
+              <w:rPr>
+                <w:rFonts w:ascii="Arial" w:hAnsi="Arial"/>
+              </w:rPr>
+              <w:t xml:space="preserve"> 3.000,-</w:t>
+            </w:r>
+            <w:r>
+              <w:rPr>
+                <w:rFonts w:ascii="Arial" w:hAnsi="Arial"/>
+              </w:rPr>
+              <w:t>)</w:t>
+            </w:r>
           </w:p>
         </w:tc>
         <w:tc>
@@ -817,7 +869,7 @@
                 <w:rFonts w:ascii="Arial" w:hAnsi="Arial"/>
                 <w:lang w:val="id-ID"/>
               </w:rPr>
-              <w:t>300,-</w:t>
+              <w:t>9.000,-</w:t>
             </w:r>
           </w:p>
         </w:tc>
@@ -869,32 +921,27 @@
               <w:spacing w:after="0" w:line="240" w:lineRule="auto"/>
               <w:rPr>
                 <w:rFonts w:ascii="Arial" w:hAnsi="Arial"/>
-              </w:rPr>
-            </w:pPr>
-            <w:r>
-              <w:rPr>
-                <w:rFonts w:ascii="Arial" w:hAnsi="Arial"/>
                 <w:lang w:val="id-ID"/>
               </w:rPr>
-              <w:t>Pengeluaran Riil</w:t>
-            </w:r>
-            <w:r>
-              <w:rPr>
-                <w:rFonts w:ascii="Arial" w:hAnsi="Arial"/>
-              </w:rPr>
-              <w:t xml:space="preserve"> (</w:t>
-            </w:r>
-            <w:proofErr w:type="spellStart"/>
-            <w:r>
-              <w:rPr>
-                <w:rFonts w:ascii="Arial" w:hAnsi="Arial"/>
-              </w:rPr>
-              <w:t>Rincian</w:t>
-            </w:r>
-            <w:proofErr w:type="spellEnd"/>
-            <w:r>
-              <w:rPr>
-                <w:rFonts w:ascii="Arial" w:hAnsi="Arial"/>
+            </w:pPr>
+            <w:r>
+              <w:rPr>
+                <w:rFonts w:ascii="Arial" w:hAnsi="Arial"/>
+                <w:lang w:val="id-ID"/>
+              </w:rPr>
+              <w:t xml:space="preserve">Uang Representasi </w:t>
+            </w:r>
+            <w:r>
+              <w:rPr>
+                <w:rFonts w:ascii="Arial" w:hAnsi="Arial"/>
+                <w:lang w:val="es-ES"/>
+              </w:rPr>
+              <w:t>3 Hari</w:t>
+            </w:r>
+            <w:r>
+              <w:rPr>
+                <w:rFonts w:ascii="Arial" w:hAnsi="Arial"/>
+                <w:lang w:val="es-ES"/>
               </w:rPr>
               <w:t xml:space="preserve"> </w:t>
             </w:r>
@@ -902,15 +949,24 @@
             <w:r>
               <w:rPr>
                 <w:rFonts w:ascii="Arial" w:hAnsi="Arial"/>
-              </w:rPr>
-              <w:t>Terlampir</w:t>
-            </w:r>
-            <w:proofErr w:type="spellEnd"/>
-            <w:r>
-              <w:rPr>
-                <w:rFonts w:ascii="Arial" w:hAnsi="Arial"/>
-              </w:rPr>
-              <w:t>)</w:t>
+                <w:lang w:val="es-ES"/>
+              </w:rPr>
+              <w:t>hari</w:t>
+            </w:r>
+            <w:proofErr w:type="spellEnd"/>
+            <w:r>
+              <w:rPr>
+                <w:rFonts w:ascii="Arial" w:hAnsi="Arial"/>
+                <w:lang w:val="id-ID"/>
+              </w:rPr>
+              <w:t xml:space="preserve"> x Rp </w:t>
+            </w:r>
+            <w:r>
+              <w:rPr>
+                <w:rFonts w:ascii="Arial" w:hAnsi="Arial"/>
+                <w:lang w:val="es-ES"/>
+              </w:rPr>
+              <w:t>6.000</w:t>
             </w:r>
           </w:p>
         </w:tc>
@@ -924,6 +980,9 @@
           <w:p>
             <w:pPr>
               <w:jc w:val="center"/>
+              <w:rPr>
+                <w:rFonts w:ascii="Arial" w:hAnsi="Arial"/>
+              </w:rPr>
             </w:pPr>
             <w:proofErr w:type="spellStart"/>
             <w:r>
@@ -954,14 +1013,166 @@
               <w:jc w:val="right"/>
               <w:rPr>
                 <w:rFonts w:ascii="Arial" w:hAnsi="Arial"/>
-              </w:rPr>
-            </w:pPr>
-            <w:r>
-              <w:rPr>
-                <w:rFonts w:ascii="Arial" w:hAnsi="Arial"/>
                 <w:lang w:val="id-ID"/>
               </w:rPr>
-              <w:t>3.330,-</w:t>
+            </w:pPr>
+            <w:r>
+              <w:rPr>
+                <w:rFonts w:ascii="Arial" w:hAnsi="Arial"/>
+                <w:lang w:val="es-ES"/>
+              </w:rPr>
+              <w:t>18.000</w:t>
+            </w:r>
+            <w:r>
+              <w:rPr>
+                <w:rFonts w:ascii="Arial" w:hAnsi="Arial"/>
+                <w:lang w:val="id-ID"/>
+              </w:rPr>
+              <w:t>,-</w:t>
+            </w:r>
+          </w:p>
+        </w:tc>
+        <w:tc>
+          <w:tcPr>
+            <w:tcW w:w="1767" w:type="dxa"/>
+          </w:tcPr>
+          <w:p>
+            <w:pPr>
+              <w:spacing w:after="0" w:line="240" w:lineRule="auto"/>
+              <w:jc w:val="center"/>
+              <w:rPr>
+                <w:rFonts w:ascii="Arial" w:hAnsi="Arial"/>
+              </w:rPr>
+            </w:pPr>
+          </w:p>
+        </w:tc>
+      </w:tr>
+      <w:tr>
+        <w:trPr>
+          <w:jc w:val="center"/>
+        </w:trPr>
+        <w:tc>
+          <w:tcPr>
+            <w:tcW w:w="524" w:type="dxa"/>
+          </w:tcPr>
+          <w:p>
+            <w:pPr>
+              <w:spacing w:after="0" w:line="240" w:lineRule="auto"/>
+              <w:jc w:val="center"/>
+              <w:rPr>
+                <w:rFonts w:ascii="Arial" w:hAnsi="Arial"/>
+              </w:rPr>
+            </w:pPr>
+            <w:r>
+              <w:rPr>
+                <w:rFonts w:ascii="Arial" w:hAnsi="Arial"/>
+              </w:rPr>
+              <w:t>5</w:t>
+            </w:r>
+          </w:p>
+        </w:tc>
+        <w:tc>
+          <w:tcPr>
+            <w:tcW w:w="4150" w:type="dxa"/>
+          </w:tcPr>
+          <w:p>
+            <w:pPr>
+              <w:spacing w:after="0" w:line="240" w:lineRule="auto"/>
+              <w:rPr>
+                <w:rFonts w:ascii="Arial" w:hAnsi="Arial"/>
+              </w:rPr>
+            </w:pPr>
+            <w:r>
+              <w:rPr>
+                <w:rFonts w:ascii="Arial" w:hAnsi="Arial"/>
+                <w:lang w:val="id-ID"/>
+              </w:rPr>
+              <w:t>Pengeluaran Riil</w:t>
+            </w:r>
+            <w:r>
+              <w:rPr>
+                <w:rFonts w:ascii="Arial" w:hAnsi="Arial"/>
+              </w:rPr>
+              <w:t xml:space="preserve"> (</w:t>
+            </w:r>
+            <w:proofErr w:type="spellStart"/>
+            <w:r>
+              <w:rPr>
+                <w:rFonts w:ascii="Arial" w:hAnsi="Arial"/>
+              </w:rPr>
+              <w:t>Rincian</w:t>
+            </w:r>
+            <w:proofErr w:type="spellEnd"/>
+            <w:r>
+              <w:rPr>
+                <w:rFonts w:ascii="Arial" w:hAnsi="Arial"/>
+              </w:rPr>
+              <w:t xml:space="preserve"> </w:t>
+            </w:r>
+            <w:proofErr w:type="spellStart"/>
+            <w:r>
+              <w:rPr>
+                <w:rFonts w:ascii="Arial" w:hAnsi="Arial"/>
+              </w:rPr>
+              <w:t>Terlampir</w:t>
+            </w:r>
+            <w:proofErr w:type="spellEnd"/>
+            <w:r>
+              <w:rPr>
+                <w:rFonts w:ascii="Arial" w:hAnsi="Arial"/>
+              </w:rPr>
+              <w:t>)</w:t>
+            </w:r>
+          </w:p>
+        </w:tc>
+        <w:tc>
+          <w:tcPr>
+            <w:tcW w:w="571" w:type="dxa"/>
+            <w:tcBorders>
+              <w:right w:val="nil"/>
+            </w:tcBorders>
+          </w:tcPr>
+          <w:p>
+            <w:pPr>
+              <w:jc w:val="center"/>
+            </w:pPr>
+            <w:proofErr w:type="spellStart"/>
+            <w:r>
+              <w:rPr>
+                <w:rFonts w:ascii="Arial" w:hAnsi="Arial"/>
+              </w:rPr>
+              <w:t>Rp</w:t>
+            </w:r>
+            <w:proofErr w:type="spellEnd"/>
+            <w:r>
+              <w:rPr>
+                <w:rFonts w:ascii="Arial" w:hAnsi="Arial"/>
+              </w:rPr>
+              <w:t>.</w:t>
+            </w:r>
+          </w:p>
+        </w:tc>
+        <w:tc>
+          <w:tcPr>
+            <w:tcW w:w="2603" w:type="dxa"/>
+            <w:tcBorders>
+              <w:left w:val="nil"/>
+            </w:tcBorders>
+          </w:tcPr>
+          <w:p>
+            <w:pPr>
+              <w:spacing w:after="0" w:line="240" w:lineRule="auto"/>
+              <w:jc w:val="right"/>
+              <w:rPr>
+                <w:rFonts w:ascii="Arial" w:hAnsi="Arial"/>
+              </w:rPr>
+            </w:pPr>
+            <w:r>
+              <w:rPr>
+                <w:rFonts w:ascii="Arial" w:hAnsi="Arial"/>
+                <w:lang w:val="id-ID"/>
+              </w:rPr>
+              <w:t>1.132,-</w:t>
             </w:r>
           </w:p>
         </w:tc>
@@ -1083,7 +1294,7 @@
                 <w:rFonts w:ascii="Arial" w:hAnsi="Arial"/>
                 <w:b/>
               </w:rPr>
-              <w:t>4.130,-</w:t>
+              <w:t>33.132,-</w:t>
             </w:r>
           </w:p>
         </w:tc>
@@ -1175,7 +1386,7 @@
                 <w:b/>
                 <w:i/>
               </w:rPr>
-              <w:t>Empat Ribu Seratus Tiga Puluh</w:t>
+              <w:t>Tiga Puluh Tiga Ribu Seratus Tiga Puluh Dua</w:t>
             </w:r>
             <w:r>
               <w:rPr>
@@ -1269,7 +1480,7 @@
               <w:rPr>
                 <w:rFonts w:ascii="Arial" w:hAnsi="Arial"/>
               </w:rPr>
-              <w:t>31 Maret 2022</w:t>
+              <w:t>2 Mei 2022</w:t>
             </w:r>
           </w:p>
         </w:tc>
@@ -1465,7 +1676,7 @@
               <w:rPr>
                 <w:rFonts w:ascii="Arial" w:hAnsi="Arial"/>
               </w:rPr>
-              <w:t xml:space="preserve"> 4.130,-</w:t>
+              <w:t xml:space="preserve"> 33.132,-</w:t>
             </w:r>
           </w:p>
         </w:tc>
@@ -1499,7 +1710,7 @@
               <w:rPr>
                 <w:rFonts w:ascii="Arial" w:hAnsi="Arial"/>
               </w:rPr>
-              <w:t>4.130,-</w:t>
+              <w:t>33.132,-</w:t>
             </w:r>
           </w:p>
         </w:tc>
@@ -1902,7 +2113,7 @@
         <w:rPr>
           <w:rFonts w:ascii="Arial" w:hAnsi="Arial"/>
         </w:rPr>
-        <w:t>4.130,-</w:t>
+        <w:t>33.132,-</w:t>
       </w:r>
     </w:p>
     <w:p>
@@ -2447,7 +2658,6 @@
           <w:u w:val="single"/>
           <w:lang w:val="es-ES"/>
         </w:rPr>
-        <w:lastRenderedPageBreak/>
         <w:t>DAFTAR PENGELUARAN RIIL</w:t>
       </w:r>
     </w:p>
@@ -3550,7 +3760,7 @@
               <w:rPr>
                 <w:rFonts w:ascii="Arial" w:hAnsi="Arial"/>
               </w:rPr>
-              <w:t>400</w:t>
+              <w:t>122</w:t>
             </w:r>
             <w:r>
               <w:rPr>
@@ -3659,7 +3869,7 @@
               <w:rPr>
                 <w:rFonts w:ascii="Arial" w:hAnsi="Arial"/>
               </w:rPr>
-              <w:t>700</w:t>
+              <w:t>900</w:t>
             </w:r>
             <w:r>
               <w:rPr>
@@ -3735,7 +3945,7 @@
               <w:rPr>
                 <w:rFonts w:ascii="Arial" w:hAnsi="Arial"/>
               </w:rPr>
-              <w:t>630,-</w:t>
+              <w:t>810,-</w:t>
             </w:r>
           </w:p>
         </w:tc>
@@ -3848,7 +4058,7 @@
               <w:rPr>
                 <w:rFonts w:ascii="Arial" w:hAnsi="Arial"/>
               </w:rPr>
-              <w:t>500</w:t>
+              <w:t>200</w:t>
             </w:r>
             <w:r>
               <w:rPr>
@@ -3871,160 +4081,6 @@
             <w:r>
               <w:rPr>
                 <w:rFonts w:ascii="Arial" w:hAnsi="Arial"/>
-              </w:rPr>
-              <w:t>,-</w:t>
-            </w:r>
-          </w:p>
-        </w:tc>
-      </w:tr>
-      <w:tr>
-        <w:trPr>
-          <w:trHeight w:val="649"/>
-          <w:jc w:val="center"/>
-        </w:trPr>
-        <w:tc>
-          <w:tcPr>
-            <w:tcW w:w="559" w:type="dxa"/>
-            <w:tcBorders>
-              <w:top w:val="nil"/>
-            </w:tcBorders>
-            <w:vAlign w:val="center"/>
-          </w:tcPr>
-          <w:p>
-            <w:pPr>
-              <w:spacing w:after="0" w:line="240" w:lineRule="auto"/>
-              <w:jc w:val="center"/>
-              <w:rPr>
-                <w:rFonts w:ascii="Arial" w:hAnsi="Arial"/>
-              </w:rPr>
-            </w:pPr>
-            <w:r>
-              <w:rPr>
-                <w:rFonts w:ascii="Arial" w:hAnsi="Arial"/>
-              </w:rPr>
-              <w:t>4</w:t>
-            </w:r>
-          </w:p>
-        </w:tc>
-        <w:tc>
-          <w:tcPr>
-            <w:tcW w:w="4528" w:type="dxa"/>
-            <w:tcBorders>
-              <w:top w:val="nil"/>
-            </w:tcBorders>
-            <w:vAlign w:val="center"/>
-          </w:tcPr>
-          <w:p>
-            <w:pPr>
-              <w:spacing w:after="0" w:line="240" w:lineRule="auto"/>
-              <w:rPr>
-                <w:rFonts w:ascii="Arial" w:hAnsi="Arial"/>
-              </w:rPr>
-            </w:pPr>
-            <w:r>
-              <w:rPr>
-                <w:rFonts w:ascii="Arial" w:hAnsi="Arial"/>
-                <w:lang w:val="id-ID"/>
-              </w:rPr>
-              <w:t xml:space="preserve">Uang Representasi </w:t>
-            </w:r>
-            <w:r>
-              <w:rPr>
-                <w:rFonts w:ascii="Arial" w:hAnsi="Arial"/>
-                <w:lang w:val="es-ES"/>
-              </w:rPr>
-              <w:t>3 Hari</w:t>
-            </w:r>
-            <w:r>
-              <w:rPr>
-                <w:rFonts w:ascii="Arial" w:hAnsi="Arial"/>
-                <w:lang w:val="es-ES"/>
-              </w:rPr>
-              <w:t xml:space="preserve"> </w:t>
-            </w:r>
-            <w:proofErr w:type="spellStart"/>
-            <w:r>
-              <w:rPr>
-                <w:rFonts w:ascii="Arial" w:hAnsi="Arial"/>
-                <w:lang w:val="es-ES"/>
-              </w:rPr>
-              <w:t>hari</w:t>
-            </w:r>
-            <w:proofErr w:type="spellEnd"/>
-            <w:r>
-              <w:rPr>
-                <w:rFonts w:ascii="Arial" w:hAnsi="Arial"/>
-                <w:lang w:val="id-ID"/>
-              </w:rPr>
-              <w:t xml:space="preserve"> x Rp </w:t>
-            </w:r>
-            <w:r>
-              <w:rPr>
-                <w:rFonts w:ascii="Arial" w:hAnsi="Arial"/>
-                <w:lang w:val="es-ES"/>
-              </w:rPr>
-              <w:t>600</w:t>
-            </w:r>
-          </w:p>
-        </w:tc>
-        <w:tc>
-          <w:tcPr>
-            <w:tcW w:w="896" w:type="dxa"/>
-            <w:tcBorders>
-              <w:top w:val="nil"/>
-              <w:right w:val="nil"/>
-            </w:tcBorders>
-            <w:vAlign w:val="center"/>
-          </w:tcPr>
-          <w:p>
-            <w:pPr>
-              <w:spacing w:after="0"/>
-              <w:jc w:val="center"/>
-            </w:pPr>
-            <w:proofErr w:type="spellStart"/>
-            <w:r>
-              <w:rPr>
-                <w:rFonts w:ascii="Arial" w:hAnsi="Arial"/>
-              </w:rPr>
-              <w:t>Rp</w:t>
-            </w:r>
-            <w:proofErr w:type="spellEnd"/>
-            <w:r>
-              <w:rPr>
-                <w:rFonts w:ascii="Arial" w:hAnsi="Arial"/>
-              </w:rPr>
-              <w:t>.</w:t>
-            </w:r>
-          </w:p>
-        </w:tc>
-        <w:tc>
-          <w:tcPr>
-            <w:tcW w:w="2742" w:type="dxa"/>
-            <w:tcBorders>
-              <w:top w:val="nil"/>
-              <w:left w:val="nil"/>
-            </w:tcBorders>
-            <w:vAlign w:val="center"/>
-          </w:tcPr>
-          <w:p>
-            <w:pPr>
-              <w:spacing w:after="0" w:line="240" w:lineRule="auto"/>
-              <w:jc w:val="right"/>
-              <w:rPr>
-                <w:rFonts w:ascii="Arial" w:hAnsi="Arial"/>
-              </w:rPr>
-            </w:pPr>
-            <w:r>
-              <w:rPr>
-                <w:rFonts w:ascii="Arial" w:hAnsi="Arial"/>
-                <w:lang w:val="es-ES"/>
-              </w:rPr>
-              <w:t>1.800</w:t>
-            </w:r>
-            <w:r>
-              <w:rPr>
-                <w:rFonts w:ascii="Arial" w:hAnsi="Arial"/>
-                <w:lang w:val="id-ID"/>
               </w:rPr>
               <w:t>,-</w:t>
             </w:r>
@@ -4121,7 +4177,7 @@
                 <w:rFonts w:ascii="Arial" w:hAnsi="Arial"/>
                 <w:lang w:val="es-ES"/>
               </w:rPr>
-              <w:t>3.330</w:t>
+              <w:t>1.132</w:t>
             </w:r>
             <w:r>
               <w:rPr>
@@ -4186,7 +4242,7 @@
                 <w:i/>
                 <w:noProof/>
               </w:rPr>
-              <w:t>Tiga Ribu Tiga Ratus Tiga Puluh</w:t>
+              <w:t>Seribu Seratus Tiga Puluh Dua</w:t>
             </w:r>
             <w:r>
               <w:rPr>
@@ -4510,7 +4566,7 @@
               <w:rPr>
                 <w:rFonts w:ascii="Arial" w:hAnsi="Arial"/>
               </w:rPr>
-              <w:t>31 Maret 2022</w:t>
+              <w:t>2 Mei 2022</w:t>
             </w:r>
           </w:p>
         </w:tc>
@@ -4902,10 +4958,8 @@
         </w:rPr>
       </w:pPr>
     </w:p>
-    <w:p>
-      <w:bookmarkStart w:id="0" w:name="_GoBack"/>
-      <w:bookmarkEnd w:id="0"/>
-    </w:p>
+    <w:p/>
+    <w:p/>
     <w:tbl>
       <w:tblPr>
         <w:tblStyle w:val="TableGrid"/>
@@ -5640,7 +5694,7 @@
                 <w:sz w:val="20"/>
                 <w:szCs w:val="20"/>
               </w:rPr>
-              <w:t>. 3.330</w:t>
+              <w:t>. 1.132</w:t>
             </w:r>
           </w:p>
         </w:tc>
@@ -6199,7 +6253,7 @@
                 <w:i/>
                 <w:u w:val="single"/>
               </w:rPr>
-              <w:t>Tiga Ribu Tiga Ratus Tiga Puluh Rupiah</w:t>
+              <w:t>Seribu Seratus Tiga Puluh Dua Rupiah</w:t>
             </w:r>
           </w:p>
         </w:tc>
@@ -6429,7 +6483,7 @@
                 <w:sz w:val="20"/>
                 <w:szCs w:val="20"/>
               </w:rPr>
-              <w:t>Kendari, 31 Maret 2022</w:t>
+              <w:t>Kendari, 2 Mei 2022</w:t>
             </w:r>
           </w:p>
         </w:tc>

</xml_diff>